<commit_message>
Added informatie documenten, Testrapport, Aanpassingen and changes
</commit_message>
<xml_diff>
--- a/Periode 12 Kerntaak 1,2,3/KT2/KT2.5/KT2.5.11 Ingevulde testresultaten en testrapporten/Testrapport functionele en technische test v1.0.0.docx
+++ b/Periode 12 Kerntaak 1,2,3/KT2/KT2.5/KT2.5.11 Ingevulde testresultaten en testrapporten/Testrapport functionele en technische test v1.0.0.docx
@@ -1,6 +1,6 @@
 
 <file path=word/document.xml><?xml version="1.0" encoding="utf-8"?>
-<w:document xmlns:wpc="http://schemas.microsoft.com/office/word/2010/wordprocessingCanvas" xmlns:mc="http://schemas.openxmlformats.org/markup-compatibility/2006" xmlns:o="urn:schemas-microsoft-com:office:office" xmlns:r="http://schemas.openxmlformats.org/officeDocument/2006/relationships" xmlns:m="http://schemas.openxmlformats.org/officeDocument/2006/math" xmlns:v="urn:schemas-microsoft-com:vml" xmlns:wp14="http://schemas.microsoft.com/office/word/2010/wordprocessingDrawing" xmlns:wp="http://schemas.openxmlformats.org/drawingml/2006/wordprocessingDrawing" xmlns:w10="urn:schemas-microsoft-com:office:word" xmlns:w="http://schemas.openxmlformats.org/wordprocessingml/2006/main" xmlns:w14="http://schemas.microsoft.com/office/word/2010/wordml" xmlns:w15="http://schemas.microsoft.com/office/word/2012/wordml" xmlns:wpg="http://schemas.microsoft.com/office/word/2010/wordprocessingGroup" xmlns:wpi="http://schemas.microsoft.com/office/word/2010/wordprocessingInk" xmlns:wne="http://schemas.microsoft.com/office/word/2006/wordml" xmlns:wps="http://schemas.microsoft.com/office/word/2010/wordprocessingShape" mc:Ignorable="w14 w15 wp14">
+<w:document xmlns:wpc="http://schemas.microsoft.com/office/word/2010/wordprocessingCanvas" xmlns:cx="http://schemas.microsoft.com/office/drawing/2014/chartex" xmlns:cx1="http://schemas.microsoft.com/office/drawing/2015/9/8/chartex" xmlns:cx2="http://schemas.microsoft.com/office/drawing/2015/10/21/chartex" xmlns:cx3="http://schemas.microsoft.com/office/drawing/2016/5/9/chartex" xmlns:cx4="http://schemas.microsoft.com/office/drawing/2016/5/10/chartex" xmlns:cx5="http://schemas.microsoft.com/office/drawing/2016/5/11/chartex" xmlns:cx6="http://schemas.microsoft.com/office/drawing/2016/5/12/chartex" xmlns:cx7="http://schemas.microsoft.com/office/drawing/2016/5/13/chartex" xmlns:cx8="http://schemas.microsoft.com/office/drawing/2016/5/14/chartex" xmlns:mc="http://schemas.openxmlformats.org/markup-compatibility/2006" xmlns:aink="http://schemas.microsoft.com/office/drawing/2016/ink" xmlns:am3d="http://schemas.microsoft.com/office/drawing/2017/model3d" xmlns:o="urn:schemas-microsoft-com:office:office" xmlns:r="http://schemas.openxmlformats.org/officeDocument/2006/relationships" xmlns:m="http://schemas.openxmlformats.org/officeDocument/2006/math" xmlns:v="urn:schemas-microsoft-com:vml" xmlns:wp14="http://schemas.microsoft.com/office/word/2010/wordprocessingDrawing" xmlns:wp="http://schemas.openxmlformats.org/drawingml/2006/wordprocessingDrawing" xmlns:w10="urn:schemas-microsoft-com:office:word" xmlns:w="http://schemas.openxmlformats.org/wordprocessingml/2006/main" xmlns:w14="http://schemas.microsoft.com/office/word/2010/wordml" xmlns:w15="http://schemas.microsoft.com/office/word/2012/wordml" xmlns:w16cid="http://schemas.microsoft.com/office/word/2016/wordml/cid" xmlns:w16se="http://schemas.microsoft.com/office/word/2015/wordml/symex" xmlns:wpg="http://schemas.microsoft.com/office/word/2010/wordprocessingGroup" xmlns:wpi="http://schemas.microsoft.com/office/word/2010/wordprocessingInk" xmlns:wne="http://schemas.microsoft.com/office/word/2006/wordml" xmlns:wps="http://schemas.microsoft.com/office/word/2010/wordprocessingShape" mc:Ignorable="w14 w15 w16se w16cid wp14">
   <w:body>
     <w:p>
       <w:pPr>
@@ -276,7 +276,7 @@
           <w:r>
             <w:fldChar w:fldCharType="separate"/>
           </w:r>
-          <w:hyperlink w:anchor="_Toc514918644" w:history="1">
+          <w:hyperlink w:anchor="_Toc514973699" w:history="1">
             <w:r>
               <w:rPr>
                 <w:rStyle w:val="Hyperlink"/>
@@ -303,7 +303,7 @@
                 <w:noProof/>
                 <w:webHidden/>
               </w:rPr>
-              <w:instrText xml:space="preserve"> PAGEREF _Toc514918644 \h </w:instrText>
+              <w:instrText xml:space="preserve"> PAGEREF _Toc514973699 \h </w:instrText>
             </w:r>
             <w:r>
               <w:rPr>
@@ -346,7 +346,7 @@
               <w:lang w:eastAsia="nl-NL"/>
             </w:rPr>
           </w:pPr>
-          <w:hyperlink w:anchor="_Toc514918645" w:history="1">
+          <w:hyperlink w:anchor="_Toc514973700" w:history="1">
             <w:r>
               <w:rPr>
                 <w:rStyle w:val="Hyperlink"/>
@@ -373,7 +373,7 @@
                 <w:noProof/>
                 <w:webHidden/>
               </w:rPr>
-              <w:instrText xml:space="preserve"> PAGEREF _Toc514918645 \h </w:instrText>
+              <w:instrText xml:space="preserve"> PAGEREF _Toc514973700 \h </w:instrText>
             </w:r>
             <w:r>
               <w:rPr>
@@ -416,7 +416,7 @@
               <w:lang w:eastAsia="nl-NL"/>
             </w:rPr>
           </w:pPr>
-          <w:hyperlink w:anchor="_Toc514918646" w:history="1">
+          <w:hyperlink w:anchor="_Toc514973701" w:history="1">
             <w:r>
               <w:rPr>
                 <w:rStyle w:val="Hyperlink"/>
@@ -444,7 +444,7 @@
                 <w:noProof/>
                 <w:webHidden/>
               </w:rPr>
-              <w:instrText xml:space="preserve"> PAGEREF _Toc514918646 \h </w:instrText>
+              <w:instrText xml:space="preserve"> PAGEREF _Toc514973701 \h </w:instrText>
             </w:r>
             <w:r>
               <w:rPr>
@@ -487,7 +487,7 @@
               <w:lang w:eastAsia="nl-NL"/>
             </w:rPr>
           </w:pPr>
-          <w:hyperlink w:anchor="_Toc514918647" w:history="1">
+          <w:hyperlink w:anchor="_Toc514973702" w:history="1">
             <w:r>
               <w:rPr>
                 <w:rStyle w:val="Hyperlink"/>
@@ -515,7 +515,7 @@
                 <w:noProof/>
                 <w:webHidden/>
               </w:rPr>
-              <w:instrText xml:space="preserve"> PAGEREF _Toc514918647 \h </w:instrText>
+              <w:instrText xml:space="preserve"> PAGEREF _Toc514973702 \h </w:instrText>
             </w:r>
             <w:r>
               <w:rPr>
@@ -535,7 +535,7 @@
                 <w:noProof/>
                 <w:webHidden/>
               </w:rPr>
-              <w:t>8</w:t>
+              <w:t>9</w:t>
             </w:r>
             <w:r>
               <w:rPr>
@@ -558,7 +558,7 @@
               <w:lang w:eastAsia="nl-NL"/>
             </w:rPr>
           </w:pPr>
-          <w:hyperlink w:anchor="_Toc514918648" w:history="1">
+          <w:hyperlink w:anchor="_Toc514973703" w:history="1">
             <w:r>
               <w:rPr>
                 <w:rStyle w:val="Hyperlink"/>
@@ -585,7 +585,7 @@
                 <w:noProof/>
                 <w:webHidden/>
               </w:rPr>
-              <w:instrText xml:space="preserve"> PAGEREF _Toc514918648 \h </w:instrText>
+              <w:instrText xml:space="preserve"> PAGEREF _Toc514973703 \h </w:instrText>
             </w:r>
             <w:r>
               <w:rPr>
@@ -628,7 +628,7 @@
               <w:lang w:eastAsia="nl-NL"/>
             </w:rPr>
           </w:pPr>
-          <w:hyperlink w:anchor="_Toc514918649" w:history="1">
+          <w:hyperlink w:anchor="_Toc514973704" w:history="1">
             <w:r>
               <w:rPr>
                 <w:rStyle w:val="Hyperlink"/>
@@ -656,7 +656,7 @@
                 <w:noProof/>
                 <w:webHidden/>
               </w:rPr>
-              <w:instrText xml:space="preserve"> PAGEREF _Toc514918649 \h </w:instrText>
+              <w:instrText xml:space="preserve"> PAGEREF _Toc514973704 \h </w:instrText>
             </w:r>
             <w:r>
               <w:rPr>
@@ -699,7 +699,7 @@
               <w:lang w:eastAsia="nl-NL"/>
             </w:rPr>
           </w:pPr>
-          <w:hyperlink w:anchor="_Toc514918650" w:history="1">
+          <w:hyperlink w:anchor="_Toc514973705" w:history="1">
             <w:r>
               <w:rPr>
                 <w:rStyle w:val="Hyperlink"/>
@@ -727,7 +727,7 @@
                 <w:noProof/>
                 <w:webHidden/>
               </w:rPr>
-              <w:instrText xml:space="preserve"> PAGEREF _Toc514918650 \h </w:instrText>
+              <w:instrText xml:space="preserve"> PAGEREF _Toc514973705 \h </w:instrText>
             </w:r>
             <w:r>
               <w:rPr>
@@ -770,7 +770,7 @@
               <w:lang w:eastAsia="nl-NL"/>
             </w:rPr>
           </w:pPr>
-          <w:hyperlink w:anchor="_Toc514918651" w:history="1">
+          <w:hyperlink w:anchor="_Toc514973706" w:history="1">
             <w:r>
               <w:rPr>
                 <w:rStyle w:val="Hyperlink"/>
@@ -797,7 +797,7 @@
                 <w:noProof/>
                 <w:webHidden/>
               </w:rPr>
-              <w:instrText xml:space="preserve"> PAGEREF _Toc514918651 \h </w:instrText>
+              <w:instrText xml:space="preserve"> PAGEREF _Toc514973706 \h </w:instrText>
             </w:r>
             <w:r>
               <w:rPr>
@@ -840,7 +840,7 @@
               <w:lang w:eastAsia="nl-NL"/>
             </w:rPr>
           </w:pPr>
-          <w:hyperlink w:anchor="_Toc514918652" w:history="1">
+          <w:hyperlink w:anchor="_Toc514973707" w:history="1">
             <w:r>
               <w:rPr>
                 <w:rStyle w:val="Hyperlink"/>
@@ -867,7 +867,7 @@
                 <w:noProof/>
                 <w:webHidden/>
               </w:rPr>
-              <w:instrText xml:space="preserve"> PAGEREF _Toc514918652 \h </w:instrText>
+              <w:instrText xml:space="preserve"> PAGEREF _Toc514973707 \h </w:instrText>
             </w:r>
             <w:r>
               <w:rPr>
@@ -919,6 +919,7 @@
     </w:p>
     <w:p/>
     <w:p/>
+    <w:p/>
     <w:p>
       <w:bookmarkStart w:id="0" w:name="_GoBack"/>
       <w:bookmarkEnd w:id="0"/>
@@ -939,12 +940,11 @@
     <w:p/>
     <w:p/>
     <w:p/>
-    <w:p/>
     <w:p>
       <w:pPr>
         <w:pStyle w:val="Kop1"/>
       </w:pPr>
-      <w:bookmarkStart w:id="1" w:name="_Toc514918644"/>
+      <w:bookmarkStart w:id="1" w:name="_Toc514973699"/>
       <w:r>
         <w:lastRenderedPageBreak/>
         <w:t>Inleiding</w:t>
@@ -972,7 +972,7 @@
       <w:pPr>
         <w:pStyle w:val="Kop1"/>
       </w:pPr>
-      <w:bookmarkStart w:id="2" w:name="_Toc514918645"/>
+      <w:bookmarkStart w:id="2" w:name="_Toc514973700"/>
       <w:r>
         <w:t>Test Resultaten</w:t>
       </w:r>
@@ -985,7 +985,7 @@
           <w:b/>
         </w:rPr>
       </w:pPr>
-      <w:bookmarkStart w:id="3" w:name="_Toc514918646"/>
+      <w:bookmarkStart w:id="3" w:name="_Toc514973701"/>
       <w:r>
         <w:rPr>
           <w:b/>
@@ -3948,6 +3948,10 @@
         </w:tc>
       </w:tr>
     </w:tbl>
+    <w:p/>
+    <w:p/>
+    <w:p/>
+    <w:p/>
     <w:p/>
     <w:p/>
     <w:p/>
@@ -3970,11 +3974,12 @@
           <w:b/>
         </w:rPr>
       </w:pPr>
-      <w:bookmarkStart w:id="56" w:name="_Toc514918647"/>
+      <w:bookmarkStart w:id="56" w:name="_Toc514973702"/>
       <w:r>
         <w:rPr>
           <w:b/>
         </w:rPr>
+        <w:lastRenderedPageBreak/>
         <w:t>Functionele Test</w:t>
       </w:r>
       <w:bookmarkEnd w:id="56"/>
@@ -4094,6 +4099,9 @@
             <w:pPr>
               <w:cnfStyle w:val="000000100000" w:firstRow="0" w:lastRow="0" w:firstColumn="0" w:lastColumn="0" w:oddVBand="0" w:evenVBand="0" w:oddHBand="1" w:evenHBand="0" w:firstRowFirstColumn="0" w:firstRowLastColumn="0" w:lastRowFirstColumn="0" w:lastRowLastColumn="0"/>
             </w:pPr>
+            <w:r>
+              <w:t>Ja</w:t>
+            </w:r>
           </w:p>
         </w:tc>
       </w:tr>
@@ -4142,6 +4150,9 @@
             <w:pPr>
               <w:cnfStyle w:val="000000000000" w:firstRow="0" w:lastRow="0" w:firstColumn="0" w:lastColumn="0" w:oddVBand="0" w:evenVBand="0" w:oddHBand="0" w:evenHBand="0" w:firstRowFirstColumn="0" w:firstRowLastColumn="0" w:lastRowFirstColumn="0" w:lastRowLastColumn="0"/>
             </w:pPr>
+            <w:r>
+              <w:t>Ja</w:t>
+            </w:r>
           </w:p>
         </w:tc>
       </w:tr>
@@ -4157,7 +4168,6 @@
           <w:p>
             <w:bookmarkStart w:id="59" w:name="_Toc514875790"/>
             <w:r>
-              <w:lastRenderedPageBreak/>
               <w:t>3. Is het duidelijk hoe het wachtwoord van de gebruiker kan worden onthouden bij het inloggen?</w:t>
             </w:r>
             <w:bookmarkEnd w:id="59"/>
@@ -4194,6 +4204,9 @@
             <w:pPr>
               <w:cnfStyle w:val="000000100000" w:firstRow="0" w:lastRow="0" w:firstColumn="0" w:lastColumn="0" w:oddVBand="0" w:evenVBand="0" w:oddHBand="1" w:evenHBand="0" w:firstRowFirstColumn="0" w:firstRowLastColumn="0" w:lastRowFirstColumn="0" w:lastRowLastColumn="0"/>
             </w:pPr>
+            <w:r>
+              <w:t>Ja</w:t>
+            </w:r>
           </w:p>
         </w:tc>
       </w:tr>
@@ -4242,6 +4255,9 @@
             <w:pPr>
               <w:cnfStyle w:val="000000000000" w:firstRow="0" w:lastRow="0" w:firstColumn="0" w:lastColumn="0" w:oddVBand="0" w:evenVBand="0" w:oddHBand="0" w:evenHBand="0" w:firstRowFirstColumn="0" w:firstRowLastColumn="0" w:lastRowFirstColumn="0" w:lastRowLastColumn="0"/>
             </w:pPr>
+            <w:r>
+              <w:t>Ja</w:t>
+            </w:r>
           </w:p>
         </w:tc>
       </w:tr>
@@ -4293,6 +4309,9 @@
             <w:pPr>
               <w:cnfStyle w:val="000000100000" w:firstRow="0" w:lastRow="0" w:firstColumn="0" w:lastColumn="0" w:oddVBand="0" w:evenVBand="0" w:oddHBand="1" w:evenHBand="0" w:firstRowFirstColumn="0" w:firstRowLastColumn="0" w:lastRowFirstColumn="0" w:lastRowLastColumn="0"/>
             </w:pPr>
+            <w:r>
+              <w:t>Ja</w:t>
+            </w:r>
           </w:p>
         </w:tc>
       </w:tr>
@@ -4341,6 +4360,9 @@
             <w:pPr>
               <w:cnfStyle w:val="000000000000" w:firstRow="0" w:lastRow="0" w:firstColumn="0" w:lastColumn="0" w:oddVBand="0" w:evenVBand="0" w:oddHBand="0" w:evenHBand="0" w:firstRowFirstColumn="0" w:firstRowLastColumn="0" w:lastRowFirstColumn="0" w:lastRowLastColumn="0"/>
             </w:pPr>
+            <w:r>
+              <w:t>Nee</w:t>
+            </w:r>
           </w:p>
         </w:tc>
       </w:tr>
@@ -4392,6 +4414,9 @@
             <w:pPr>
               <w:cnfStyle w:val="000000100000" w:firstRow="0" w:lastRow="0" w:firstColumn="0" w:lastColumn="0" w:oddVBand="0" w:evenVBand="0" w:oddHBand="1" w:evenHBand="0" w:firstRowFirstColumn="0" w:firstRowLastColumn="0" w:lastRowFirstColumn="0" w:lastRowLastColumn="0"/>
             </w:pPr>
+            <w:r>
+              <w:t>Ja</w:t>
+            </w:r>
           </w:p>
         </w:tc>
       </w:tr>
@@ -4440,6 +4465,9 @@
             <w:pPr>
               <w:cnfStyle w:val="000000000000" w:firstRow="0" w:lastRow="0" w:firstColumn="0" w:lastColumn="0" w:oddVBand="0" w:evenVBand="0" w:oddHBand="0" w:evenHBand="0" w:firstRowFirstColumn="0" w:firstRowLastColumn="0" w:lastRowFirstColumn="0" w:lastRowLastColumn="0"/>
             </w:pPr>
+            <w:r>
+              <w:t>Ja</w:t>
+            </w:r>
           </w:p>
         </w:tc>
       </w:tr>
@@ -4491,6 +4519,9 @@
             <w:pPr>
               <w:cnfStyle w:val="000000100000" w:firstRow="0" w:lastRow="0" w:firstColumn="0" w:lastColumn="0" w:oddVBand="0" w:evenVBand="0" w:oddHBand="1" w:evenHBand="0" w:firstRowFirstColumn="0" w:firstRowLastColumn="0" w:lastRowFirstColumn="0" w:lastRowLastColumn="0"/>
             </w:pPr>
+            <w:r>
+              <w:t>Ja</w:t>
+            </w:r>
           </w:p>
         </w:tc>
       </w:tr>
@@ -4539,6 +4570,9 @@
             <w:pPr>
               <w:cnfStyle w:val="000000000000" w:firstRow="0" w:lastRow="0" w:firstColumn="0" w:lastColumn="0" w:oddVBand="0" w:evenVBand="0" w:oddHBand="0" w:evenHBand="0" w:firstRowFirstColumn="0" w:firstRowLastColumn="0" w:lastRowFirstColumn="0" w:lastRowLastColumn="0"/>
             </w:pPr>
+            <w:r>
+              <w:t>Ja</w:t>
+            </w:r>
           </w:p>
         </w:tc>
       </w:tr>
@@ -4590,6 +4624,9 @@
             <w:pPr>
               <w:cnfStyle w:val="000000100000" w:firstRow="0" w:lastRow="0" w:firstColumn="0" w:lastColumn="0" w:oddVBand="0" w:evenVBand="0" w:oddHBand="1" w:evenHBand="0" w:firstRowFirstColumn="0" w:firstRowLastColumn="0" w:lastRowFirstColumn="0" w:lastRowLastColumn="0"/>
             </w:pPr>
+            <w:r>
+              <w:t>Ja</w:t>
+            </w:r>
           </w:p>
         </w:tc>
       </w:tr>
@@ -4602,6 +4639,7 @@
           <w:p>
             <w:bookmarkStart w:id="68" w:name="_Toc514875802"/>
             <w:r>
+              <w:lastRenderedPageBreak/>
               <w:t>3. Wordt het hamburger menu goed weergeven op zowel pc als op mobiele apparaten?</w:t>
             </w:r>
             <w:bookmarkEnd w:id="68"/>
@@ -4638,6 +4676,9 @@
             <w:pPr>
               <w:cnfStyle w:val="000000000000" w:firstRow="0" w:lastRow="0" w:firstColumn="0" w:lastColumn="0" w:oddVBand="0" w:evenVBand="0" w:oddHBand="0" w:evenHBand="0" w:firstRowFirstColumn="0" w:firstRowLastColumn="0" w:lastRowFirstColumn="0" w:lastRowLastColumn="0"/>
             </w:pPr>
+            <w:r>
+              <w:t>Ja</w:t>
+            </w:r>
           </w:p>
         </w:tc>
       </w:tr>
@@ -4653,11 +4694,7 @@
           <w:p>
             <w:bookmarkStart w:id="69" w:name="_Toc514875804"/>
             <w:r>
-              <w:t xml:space="preserve">1. Is het duidelijk hoe er een taak kan </w:t>
-            </w:r>
-            <w:r>
-              <w:lastRenderedPageBreak/>
-              <w:t>worden geregistreerd?</w:t>
+              <w:t>1. Is het duidelijk hoe er een taak kan worden geregistreerd?</w:t>
             </w:r>
             <w:bookmarkEnd w:id="69"/>
           </w:p>
@@ -4671,29 +4708,31 @@
               <w:cnfStyle w:val="000000100000" w:firstRow="0" w:lastRow="0" w:firstColumn="0" w:lastColumn="0" w:oddVBand="0" w:evenVBand="0" w:oddHBand="1" w:evenHBand="0" w:firstRowFirstColumn="0" w:firstRowLastColumn="0" w:lastRowFirstColumn="0" w:lastRowLastColumn="0"/>
             </w:pPr>
             <w:r>
-              <w:lastRenderedPageBreak/>
-              <w:t>Ja</w:t>
-            </w:r>
-          </w:p>
-        </w:tc>
-        <w:tc>
-          <w:tcPr>
-            <w:tcW w:w="2265" w:type="dxa"/>
-          </w:tcPr>
-          <w:p>
-            <w:pPr>
-              <w:cnfStyle w:val="000000100000" w:firstRow="0" w:lastRow="0" w:firstColumn="0" w:lastColumn="0" w:oddVBand="0" w:evenVBand="0" w:oddHBand="1" w:evenHBand="0" w:firstRowFirstColumn="0" w:firstRowLastColumn="0" w:lastRowFirstColumn="0" w:lastRowLastColumn="0"/>
-            </w:pPr>
-          </w:p>
-        </w:tc>
-        <w:tc>
-          <w:tcPr>
-            <w:tcW w:w="2265" w:type="dxa"/>
-          </w:tcPr>
-          <w:p>
-            <w:pPr>
-              <w:cnfStyle w:val="000000100000" w:firstRow="0" w:lastRow="0" w:firstColumn="0" w:lastColumn="0" w:oddVBand="0" w:evenVBand="0" w:oddHBand="1" w:evenHBand="0" w:firstRowFirstColumn="0" w:firstRowLastColumn="0" w:lastRowFirstColumn="0" w:lastRowLastColumn="0"/>
-            </w:pPr>
+              <w:t>Ja</w:t>
+            </w:r>
+          </w:p>
+        </w:tc>
+        <w:tc>
+          <w:tcPr>
+            <w:tcW w:w="2265" w:type="dxa"/>
+          </w:tcPr>
+          <w:p>
+            <w:pPr>
+              <w:cnfStyle w:val="000000100000" w:firstRow="0" w:lastRow="0" w:firstColumn="0" w:lastColumn="0" w:oddVBand="0" w:evenVBand="0" w:oddHBand="1" w:evenHBand="0" w:firstRowFirstColumn="0" w:firstRowLastColumn="0" w:lastRowFirstColumn="0" w:lastRowLastColumn="0"/>
+            </w:pPr>
+          </w:p>
+        </w:tc>
+        <w:tc>
+          <w:tcPr>
+            <w:tcW w:w="2265" w:type="dxa"/>
+          </w:tcPr>
+          <w:p>
+            <w:pPr>
+              <w:cnfStyle w:val="000000100000" w:firstRow="0" w:lastRow="0" w:firstColumn="0" w:lastColumn="0" w:oddVBand="0" w:evenVBand="0" w:oddHBand="1" w:evenHBand="0" w:firstRowFirstColumn="0" w:firstRowLastColumn="0" w:lastRowFirstColumn="0" w:lastRowLastColumn="0"/>
+            </w:pPr>
+            <w:r>
+              <w:t>Ja</w:t>
+            </w:r>
           </w:p>
         </w:tc>
       </w:tr>
@@ -4742,6 +4781,9 @@
             <w:pPr>
               <w:cnfStyle w:val="000000000000" w:firstRow="0" w:lastRow="0" w:firstColumn="0" w:lastColumn="0" w:oddVBand="0" w:evenVBand="0" w:oddHBand="0" w:evenHBand="0" w:firstRowFirstColumn="0" w:firstRowLastColumn="0" w:lastRowFirstColumn="0" w:lastRowLastColumn="0"/>
             </w:pPr>
+            <w:r>
+              <w:t>Ja</w:t>
+            </w:r>
           </w:p>
         </w:tc>
       </w:tr>
@@ -4793,6 +4835,9 @@
             <w:pPr>
               <w:cnfStyle w:val="000000100000" w:firstRow="0" w:lastRow="0" w:firstColumn="0" w:lastColumn="0" w:oddVBand="0" w:evenVBand="0" w:oddHBand="1" w:evenHBand="0" w:firstRowFirstColumn="0" w:firstRowLastColumn="0" w:lastRowFirstColumn="0" w:lastRowLastColumn="0"/>
             </w:pPr>
+            <w:r>
+              <w:t>Ja</w:t>
+            </w:r>
           </w:p>
         </w:tc>
       </w:tr>
@@ -4841,6 +4886,9 @@
             <w:pPr>
               <w:cnfStyle w:val="000000000000" w:firstRow="0" w:lastRow="0" w:firstColumn="0" w:lastColumn="0" w:oddVBand="0" w:evenVBand="0" w:oddHBand="0" w:evenHBand="0" w:firstRowFirstColumn="0" w:firstRowLastColumn="0" w:lastRowFirstColumn="0" w:lastRowLastColumn="0"/>
             </w:pPr>
+            <w:r>
+              <w:t>Ja</w:t>
+            </w:r>
           </w:p>
         </w:tc>
       </w:tr>
@@ -4892,6 +4940,9 @@
             <w:pPr>
               <w:cnfStyle w:val="000000100000" w:firstRow="0" w:lastRow="0" w:firstColumn="0" w:lastColumn="0" w:oddVBand="0" w:evenVBand="0" w:oddHBand="1" w:evenHBand="0" w:firstRowFirstColumn="0" w:firstRowLastColumn="0" w:lastRowFirstColumn="0" w:lastRowLastColumn="0"/>
             </w:pPr>
+            <w:r>
+              <w:t>Ja</w:t>
+            </w:r>
           </w:p>
         </w:tc>
       </w:tr>
@@ -4940,6 +4991,9 @@
             <w:pPr>
               <w:cnfStyle w:val="000000000000" w:firstRow="0" w:lastRow="0" w:firstColumn="0" w:lastColumn="0" w:oddVBand="0" w:evenVBand="0" w:oddHBand="0" w:evenHBand="0" w:firstRowFirstColumn="0" w:firstRowLastColumn="0" w:lastRowFirstColumn="0" w:lastRowLastColumn="0"/>
             </w:pPr>
+            <w:r>
+              <w:t>Ja</w:t>
+            </w:r>
           </w:p>
         </w:tc>
       </w:tr>
@@ -4991,6 +5045,9 @@
             <w:pPr>
               <w:cnfStyle w:val="000000100000" w:firstRow="0" w:lastRow="0" w:firstColumn="0" w:lastColumn="0" w:oddVBand="0" w:evenVBand="0" w:oddHBand="1" w:evenHBand="0" w:firstRowFirstColumn="0" w:firstRowLastColumn="0" w:lastRowFirstColumn="0" w:lastRowLastColumn="0"/>
             </w:pPr>
+            <w:r>
+              <w:t>Ja</w:t>
+            </w:r>
           </w:p>
         </w:tc>
       </w:tr>
@@ -5039,6 +5096,9 @@
             <w:pPr>
               <w:cnfStyle w:val="000000000000" w:firstRow="0" w:lastRow="0" w:firstColumn="0" w:lastColumn="0" w:oddVBand="0" w:evenVBand="0" w:oddHBand="0" w:evenHBand="0" w:firstRowFirstColumn="0" w:firstRowLastColumn="0" w:lastRowFirstColumn="0" w:lastRowLastColumn="0"/>
             </w:pPr>
+            <w:r>
+              <w:t>Ja</w:t>
+            </w:r>
           </w:p>
         </w:tc>
       </w:tr>
@@ -5090,6 +5150,9 @@
             <w:pPr>
               <w:cnfStyle w:val="000000100000" w:firstRow="0" w:lastRow="0" w:firstColumn="0" w:lastColumn="0" w:oddVBand="0" w:evenVBand="0" w:oddHBand="1" w:evenHBand="0" w:firstRowFirstColumn="0" w:firstRowLastColumn="0" w:lastRowFirstColumn="0" w:lastRowLastColumn="0"/>
             </w:pPr>
+            <w:r>
+              <w:t>Ja</w:t>
+            </w:r>
           </w:p>
         </w:tc>
       </w:tr>
@@ -5138,6 +5201,9 @@
             <w:pPr>
               <w:cnfStyle w:val="000000000000" w:firstRow="0" w:lastRow="0" w:firstColumn="0" w:lastColumn="0" w:oddVBand="0" w:evenVBand="0" w:oddHBand="0" w:evenHBand="0" w:firstRowFirstColumn="0" w:firstRowLastColumn="0" w:lastRowFirstColumn="0" w:lastRowLastColumn="0"/>
             </w:pPr>
+            <w:r>
+              <w:t>Ja</w:t>
+            </w:r>
           </w:p>
         </w:tc>
       </w:tr>
@@ -5153,6 +5219,7 @@
           <w:p>
             <w:bookmarkStart w:id="79" w:name="_Toc514875815"/>
             <w:r>
+              <w:lastRenderedPageBreak/>
               <w:t>5. Wordt de ‘Klant Registeren’ pagina op een goede manier weergeven voor zowel pc als mobiele apparaten?</w:t>
             </w:r>
             <w:bookmarkEnd w:id="79"/>
@@ -5189,6 +5256,9 @@
             <w:pPr>
               <w:cnfStyle w:val="000000100000" w:firstRow="0" w:lastRow="0" w:firstColumn="0" w:lastColumn="0" w:oddVBand="0" w:evenVBand="0" w:oddHBand="1" w:evenHBand="0" w:firstRowFirstColumn="0" w:firstRowLastColumn="0" w:lastRowFirstColumn="0" w:lastRowLastColumn="0"/>
             </w:pPr>
+            <w:r>
+              <w:t>Ja</w:t>
+            </w:r>
           </w:p>
         </w:tc>
       </w:tr>
@@ -5201,7 +5271,6 @@
           <w:p>
             <w:bookmarkStart w:id="80" w:name="_Toc514875816"/>
             <w:r>
-              <w:lastRenderedPageBreak/>
               <w:t>6. Wordt de ‘Overzicht Klanten’ pagina op een goede manier weergeven voor zowel pc als mobiele apparaten?</w:t>
             </w:r>
             <w:bookmarkEnd w:id="80"/>
@@ -5238,6 +5307,9 @@
             <w:pPr>
               <w:cnfStyle w:val="000000000000" w:firstRow="0" w:lastRow="0" w:firstColumn="0" w:lastColumn="0" w:oddVBand="0" w:evenVBand="0" w:oddHBand="0" w:evenHBand="0" w:firstRowFirstColumn="0" w:firstRowLastColumn="0" w:lastRowFirstColumn="0" w:lastRowLastColumn="0"/>
             </w:pPr>
+            <w:r>
+              <w:t>Nee</w:t>
+            </w:r>
           </w:p>
         </w:tc>
       </w:tr>
@@ -5289,6 +5361,9 @@
             <w:pPr>
               <w:cnfStyle w:val="000000100000" w:firstRow="0" w:lastRow="0" w:firstColumn="0" w:lastColumn="0" w:oddVBand="0" w:evenVBand="0" w:oddHBand="1" w:evenHBand="0" w:firstRowFirstColumn="0" w:firstRowLastColumn="0" w:lastRowFirstColumn="0" w:lastRowLastColumn="0"/>
             </w:pPr>
+            <w:r>
+              <w:t>Ja</w:t>
+            </w:r>
           </w:p>
         </w:tc>
       </w:tr>
@@ -5337,6 +5412,9 @@
             <w:pPr>
               <w:cnfStyle w:val="000000000000" w:firstRow="0" w:lastRow="0" w:firstColumn="0" w:lastColumn="0" w:oddVBand="0" w:evenVBand="0" w:oddHBand="0" w:evenHBand="0" w:firstRowFirstColumn="0" w:firstRowLastColumn="0" w:lastRowFirstColumn="0" w:lastRowLastColumn="0"/>
             </w:pPr>
+            <w:r>
+              <w:t>Ja</w:t>
+            </w:r>
           </w:p>
         </w:tc>
       </w:tr>
@@ -5388,6 +5466,9 @@
             <w:pPr>
               <w:cnfStyle w:val="000000100000" w:firstRow="0" w:lastRow="0" w:firstColumn="0" w:lastColumn="0" w:oddVBand="0" w:evenVBand="0" w:oddHBand="1" w:evenHBand="0" w:firstRowFirstColumn="0" w:firstRowLastColumn="0" w:lastRowFirstColumn="0" w:lastRowLastColumn="0"/>
             </w:pPr>
+            <w:r>
+              <w:t>Ja</w:t>
+            </w:r>
           </w:p>
         </w:tc>
       </w:tr>
@@ -5436,6 +5517,9 @@
             <w:pPr>
               <w:cnfStyle w:val="000000000000" w:firstRow="0" w:lastRow="0" w:firstColumn="0" w:lastColumn="0" w:oddVBand="0" w:evenVBand="0" w:oddHBand="0" w:evenHBand="0" w:firstRowFirstColumn="0" w:firstRowLastColumn="0" w:lastRowFirstColumn="0" w:lastRowLastColumn="0"/>
             </w:pPr>
+            <w:r>
+              <w:t>Ja</w:t>
+            </w:r>
           </w:p>
         </w:tc>
       </w:tr>
@@ -5487,6 +5571,9 @@
             <w:pPr>
               <w:cnfStyle w:val="000000100000" w:firstRow="0" w:lastRow="0" w:firstColumn="0" w:lastColumn="0" w:oddVBand="0" w:evenVBand="0" w:oddHBand="1" w:evenHBand="0" w:firstRowFirstColumn="0" w:firstRowLastColumn="0" w:lastRowFirstColumn="0" w:lastRowLastColumn="0"/>
             </w:pPr>
+            <w:r>
+              <w:t>Ja</w:t>
+            </w:r>
           </w:p>
         </w:tc>
       </w:tr>
@@ -5535,6 +5622,9 @@
             <w:pPr>
               <w:cnfStyle w:val="000000000000" w:firstRow="0" w:lastRow="0" w:firstColumn="0" w:lastColumn="0" w:oddVBand="0" w:evenVBand="0" w:oddHBand="0" w:evenHBand="0" w:firstRowFirstColumn="0" w:firstRowLastColumn="0" w:lastRowFirstColumn="0" w:lastRowLastColumn="0"/>
             </w:pPr>
+            <w:r>
+              <w:t>Ja</w:t>
+            </w:r>
           </w:p>
         </w:tc>
       </w:tr>
@@ -5586,6 +5676,9 @@
             <w:pPr>
               <w:cnfStyle w:val="000000100000" w:firstRow="0" w:lastRow="0" w:firstColumn="0" w:lastColumn="0" w:oddVBand="0" w:evenVBand="0" w:oddHBand="1" w:evenHBand="0" w:firstRowFirstColumn="0" w:firstRowLastColumn="0" w:lastRowFirstColumn="0" w:lastRowLastColumn="0"/>
             </w:pPr>
+            <w:r>
+              <w:t>Ja</w:t>
+            </w:r>
           </w:p>
         </w:tc>
       </w:tr>
@@ -5598,7 +5691,11 @@
           <w:p>
             <w:bookmarkStart w:id="88" w:name="_Toc514875825"/>
             <w:r>
-              <w:t>7. Wordt de ‘Overzicht Partners’ pagina op een goede manier weergeven voor zowel pc als mobiele apparaten?</w:t>
+              <w:t xml:space="preserve">7. Wordt de ‘Overzicht Partners’ pagina op een goede manier weergeven </w:t>
+            </w:r>
+            <w:r>
+              <w:lastRenderedPageBreak/>
+              <w:t>voor zowel pc als mobiele apparaten?</w:t>
             </w:r>
             <w:bookmarkEnd w:id="88"/>
           </w:p>
@@ -5612,6 +5709,7 @@
               <w:cnfStyle w:val="000000000000" w:firstRow="0" w:lastRow="0" w:firstColumn="0" w:lastColumn="0" w:oddVBand="0" w:evenVBand="0" w:oddHBand="0" w:evenHBand="0" w:firstRowFirstColumn="0" w:firstRowLastColumn="0" w:lastRowFirstColumn="0" w:lastRowLastColumn="0"/>
             </w:pPr>
             <w:r>
+              <w:lastRenderedPageBreak/>
               <w:t>Nee</w:t>
             </w:r>
           </w:p>
@@ -5634,6 +5732,9 @@
             <w:pPr>
               <w:cnfStyle w:val="000000000000" w:firstRow="0" w:lastRow="0" w:firstColumn="0" w:lastColumn="0" w:oddVBand="0" w:evenVBand="0" w:oddHBand="0" w:evenHBand="0" w:firstRowFirstColumn="0" w:firstRowLastColumn="0" w:lastRowFirstColumn="0" w:lastRowLastColumn="0"/>
             </w:pPr>
+            <w:r>
+              <w:t>Nee</w:t>
+            </w:r>
           </w:p>
         </w:tc>
       </w:tr>
@@ -5649,11 +5750,7 @@
           <w:p>
             <w:bookmarkStart w:id="89" w:name="_Toc514875826"/>
             <w:r>
-              <w:t xml:space="preserve">8. Wordt de ‘Partner Bewerken’ pagina op een goede manier weergeven voor </w:t>
-            </w:r>
-            <w:r>
-              <w:lastRenderedPageBreak/>
-              <w:t>zowel pc als mobiele apparaten?</w:t>
+              <w:t>8. Wordt de ‘Partner Bewerken’ pagina op een goede manier weergeven voor zowel pc als mobiele apparaten?</w:t>
             </w:r>
             <w:bookmarkEnd w:id="89"/>
           </w:p>
@@ -5667,29 +5764,31 @@
               <w:cnfStyle w:val="000000100000" w:firstRow="0" w:lastRow="0" w:firstColumn="0" w:lastColumn="0" w:oddVBand="0" w:evenVBand="0" w:oddHBand="1" w:evenHBand="0" w:firstRowFirstColumn="0" w:firstRowLastColumn="0" w:lastRowFirstColumn="0" w:lastRowLastColumn="0"/>
             </w:pPr>
             <w:r>
-              <w:lastRenderedPageBreak/>
-              <w:t>Ja</w:t>
-            </w:r>
-          </w:p>
-        </w:tc>
-        <w:tc>
-          <w:tcPr>
-            <w:tcW w:w="2265" w:type="dxa"/>
-          </w:tcPr>
-          <w:p>
-            <w:pPr>
-              <w:cnfStyle w:val="000000100000" w:firstRow="0" w:lastRow="0" w:firstColumn="0" w:lastColumn="0" w:oddVBand="0" w:evenVBand="0" w:oddHBand="1" w:evenHBand="0" w:firstRowFirstColumn="0" w:firstRowLastColumn="0" w:lastRowFirstColumn="0" w:lastRowLastColumn="0"/>
-            </w:pPr>
-          </w:p>
-        </w:tc>
-        <w:tc>
-          <w:tcPr>
-            <w:tcW w:w="2265" w:type="dxa"/>
-          </w:tcPr>
-          <w:p>
-            <w:pPr>
-              <w:cnfStyle w:val="000000100000" w:firstRow="0" w:lastRow="0" w:firstColumn="0" w:lastColumn="0" w:oddVBand="0" w:evenVBand="0" w:oddHBand="1" w:evenHBand="0" w:firstRowFirstColumn="0" w:firstRowLastColumn="0" w:lastRowFirstColumn="0" w:lastRowLastColumn="0"/>
-            </w:pPr>
+              <w:t>Ja</w:t>
+            </w:r>
+          </w:p>
+        </w:tc>
+        <w:tc>
+          <w:tcPr>
+            <w:tcW w:w="2265" w:type="dxa"/>
+          </w:tcPr>
+          <w:p>
+            <w:pPr>
+              <w:cnfStyle w:val="000000100000" w:firstRow="0" w:lastRow="0" w:firstColumn="0" w:lastColumn="0" w:oddVBand="0" w:evenVBand="0" w:oddHBand="1" w:evenHBand="0" w:firstRowFirstColumn="0" w:firstRowLastColumn="0" w:lastRowFirstColumn="0" w:lastRowLastColumn="0"/>
+            </w:pPr>
+          </w:p>
+        </w:tc>
+        <w:tc>
+          <w:tcPr>
+            <w:tcW w:w="2265" w:type="dxa"/>
+          </w:tcPr>
+          <w:p>
+            <w:pPr>
+              <w:cnfStyle w:val="000000100000" w:firstRow="0" w:lastRow="0" w:firstColumn="0" w:lastColumn="0" w:oddVBand="0" w:evenVBand="0" w:oddHBand="1" w:evenHBand="0" w:firstRowFirstColumn="0" w:firstRowLastColumn="0" w:lastRowFirstColumn="0" w:lastRowLastColumn="0"/>
+            </w:pPr>
+            <w:r>
+              <w:t>Ja</w:t>
+            </w:r>
           </w:p>
         </w:tc>
       </w:tr>
@@ -5738,6 +5837,9 @@
             <w:pPr>
               <w:cnfStyle w:val="000000000000" w:firstRow="0" w:lastRow="0" w:firstColumn="0" w:lastColumn="0" w:oddVBand="0" w:evenVBand="0" w:oddHBand="0" w:evenHBand="0" w:firstRowFirstColumn="0" w:firstRowLastColumn="0" w:lastRowFirstColumn="0" w:lastRowLastColumn="0"/>
             </w:pPr>
+            <w:r>
+              <w:t>Ja</w:t>
+            </w:r>
           </w:p>
         </w:tc>
       </w:tr>
@@ -5789,6 +5891,9 @@
             <w:pPr>
               <w:cnfStyle w:val="000000100000" w:firstRow="0" w:lastRow="0" w:firstColumn="0" w:lastColumn="0" w:oddVBand="0" w:evenVBand="0" w:oddHBand="1" w:evenHBand="0" w:firstRowFirstColumn="0" w:firstRowLastColumn="0" w:lastRowFirstColumn="0" w:lastRowLastColumn="0"/>
             </w:pPr>
+            <w:r>
+              <w:t>Ja</w:t>
+            </w:r>
           </w:p>
         </w:tc>
       </w:tr>
@@ -5837,6 +5942,9 @@
             <w:pPr>
               <w:cnfStyle w:val="000000000000" w:firstRow="0" w:lastRow="0" w:firstColumn="0" w:lastColumn="0" w:oddVBand="0" w:evenVBand="0" w:oddHBand="0" w:evenHBand="0" w:firstRowFirstColumn="0" w:firstRowLastColumn="0" w:lastRowFirstColumn="0" w:lastRowLastColumn="0"/>
             </w:pPr>
+            <w:r>
+              <w:t>Nee</w:t>
+            </w:r>
           </w:p>
         </w:tc>
       </w:tr>
@@ -5888,16 +5996,18 @@
             <w:pPr>
               <w:cnfStyle w:val="000000100000" w:firstRow="0" w:lastRow="0" w:firstColumn="0" w:lastColumn="0" w:oddVBand="0" w:evenVBand="0" w:oddHBand="1" w:evenHBand="0" w:firstRowFirstColumn="0" w:firstRowLastColumn="0" w:lastRowFirstColumn="0" w:lastRowLastColumn="0"/>
             </w:pPr>
+            <w:r>
+              <w:t>Nee</w:t>
+            </w:r>
           </w:p>
         </w:tc>
       </w:tr>
     </w:tbl>
-    <w:p/>
     <w:p>
       <w:pPr>
         <w:pStyle w:val="Kop1"/>
       </w:pPr>
-      <w:bookmarkStart w:id="94" w:name="_Toc514918648"/>
+      <w:bookmarkStart w:id="94" w:name="_Toc514973703"/>
       <w:r>
         <w:t>Aanpassingen</w:t>
       </w:r>
@@ -5910,7 +6020,7 @@
           <w:b/>
         </w:rPr>
       </w:pPr>
-      <w:bookmarkStart w:id="95" w:name="_Toc514918649"/>
+      <w:bookmarkStart w:id="95" w:name="_Toc514973704"/>
       <w:r>
         <w:rPr>
           <w:b/>
@@ -5931,6 +6041,10 @@
         <w:br/>
         <w:t>- Meldingen toevoegen voor wanneer invulgegevens incorrect zijn.</w:t>
       </w:r>
+      <w:r>
+        <w:br/>
+        <w:t>- Problemen met filters oplossen bij het filteren op contactpersonen die verbonden zijn met de taken, klanten en partners.</w:t>
+      </w:r>
     </w:p>
     <w:p>
       <w:pPr>
@@ -5939,7 +6053,7 @@
           <w:b/>
         </w:rPr>
       </w:pPr>
-      <w:bookmarkStart w:id="96" w:name="_Toc514918650"/>
+      <w:bookmarkStart w:id="96" w:name="_Toc514973705"/>
       <w:r>
         <w:rPr>
           <w:b/>
@@ -5957,7 +6071,7 @@
       <w:pPr>
         <w:pStyle w:val="Kop1"/>
       </w:pPr>
-      <w:bookmarkStart w:id="97" w:name="_Toc514918651"/>
+      <w:bookmarkStart w:id="97" w:name="_Toc514973706"/>
       <w:r>
         <w:t>Conclusie</w:t>
       </w:r>
@@ -5975,7 +6089,7 @@
       <w:pPr>
         <w:pStyle w:val="Kop1"/>
       </w:pPr>
-      <w:bookmarkStart w:id="98" w:name="_Toc514918652"/>
+      <w:bookmarkStart w:id="98" w:name="_Toc514973707"/>
       <w:r>
         <w:t>Extra informatie</w:t>
       </w:r>
@@ -5989,12 +6103,6 @@
         <w:br/>
         <w:t>Testen uitgevoerd op: 23-05-2018.</w:t>
       </w:r>
-    </w:p>
-    <w:p/>
-    <w:p>
-      <w:pPr>
-        <w:pStyle w:val="Kop1"/>
-      </w:pPr>
       <w:r>
         <w:br/>
       </w:r>
@@ -6013,7 +6121,7 @@
 </file>
 
 <file path=word/endnotes.xml><?xml version="1.0" encoding="utf-8"?>
-<w:endnotes xmlns:wpc="http://schemas.microsoft.com/office/word/2010/wordprocessingCanvas" xmlns:mc="http://schemas.openxmlformats.org/markup-compatibility/2006" xmlns:o="urn:schemas-microsoft-com:office:office" xmlns:r="http://schemas.openxmlformats.org/officeDocument/2006/relationships" xmlns:m="http://schemas.openxmlformats.org/officeDocument/2006/math" xmlns:v="urn:schemas-microsoft-com:vml" xmlns:wp14="http://schemas.microsoft.com/office/word/2010/wordprocessingDrawing" xmlns:wp="http://schemas.openxmlformats.org/drawingml/2006/wordprocessingDrawing" xmlns:w10="urn:schemas-microsoft-com:office:word" xmlns:w="http://schemas.openxmlformats.org/wordprocessingml/2006/main" xmlns:w14="http://schemas.microsoft.com/office/word/2010/wordml" xmlns:w15="http://schemas.microsoft.com/office/word/2012/wordml" xmlns:wpg="http://schemas.microsoft.com/office/word/2010/wordprocessingGroup" xmlns:wpi="http://schemas.microsoft.com/office/word/2010/wordprocessingInk" xmlns:wne="http://schemas.microsoft.com/office/word/2006/wordml" xmlns:wps="http://schemas.microsoft.com/office/word/2010/wordprocessingShape" mc:Ignorable="w14 w15 wp14">
+<w:endnotes xmlns:wpc="http://schemas.microsoft.com/office/word/2010/wordprocessingCanvas" xmlns:cx="http://schemas.microsoft.com/office/drawing/2014/chartex" xmlns:cx1="http://schemas.microsoft.com/office/drawing/2015/9/8/chartex" xmlns:cx2="http://schemas.microsoft.com/office/drawing/2015/10/21/chartex" xmlns:cx3="http://schemas.microsoft.com/office/drawing/2016/5/9/chartex" xmlns:cx4="http://schemas.microsoft.com/office/drawing/2016/5/10/chartex" xmlns:cx5="http://schemas.microsoft.com/office/drawing/2016/5/11/chartex" xmlns:cx6="http://schemas.microsoft.com/office/drawing/2016/5/12/chartex" xmlns:cx7="http://schemas.microsoft.com/office/drawing/2016/5/13/chartex" xmlns:cx8="http://schemas.microsoft.com/office/drawing/2016/5/14/chartex" xmlns:mc="http://schemas.openxmlformats.org/markup-compatibility/2006" xmlns:aink="http://schemas.microsoft.com/office/drawing/2016/ink" xmlns:am3d="http://schemas.microsoft.com/office/drawing/2017/model3d" xmlns:o="urn:schemas-microsoft-com:office:office" xmlns:r="http://schemas.openxmlformats.org/officeDocument/2006/relationships" xmlns:m="http://schemas.openxmlformats.org/officeDocument/2006/math" xmlns:v="urn:schemas-microsoft-com:vml" xmlns:wp14="http://schemas.microsoft.com/office/word/2010/wordprocessingDrawing" xmlns:wp="http://schemas.openxmlformats.org/drawingml/2006/wordprocessingDrawing" xmlns:w10="urn:schemas-microsoft-com:office:word" xmlns:w="http://schemas.openxmlformats.org/wordprocessingml/2006/main" xmlns:w14="http://schemas.microsoft.com/office/word/2010/wordml" xmlns:w15="http://schemas.microsoft.com/office/word/2012/wordml" xmlns:w16cid="http://schemas.microsoft.com/office/word/2016/wordml/cid" xmlns:w16se="http://schemas.microsoft.com/office/word/2015/wordml/symex" xmlns:wpg="http://schemas.microsoft.com/office/word/2010/wordprocessingGroup" xmlns:wpi="http://schemas.microsoft.com/office/word/2010/wordprocessingInk" xmlns:wne="http://schemas.microsoft.com/office/word/2006/wordml" xmlns:wps="http://schemas.microsoft.com/office/word/2010/wordprocessingShape" mc:Ignorable="w14 w15 w16se w16cid wp14">
   <w:endnote w:type="separator" w:id="-1">
     <w:p>
       <w:pPr>
@@ -6038,7 +6146,7 @@
 </file>
 
 <file path=word/footer1.xml><?xml version="1.0" encoding="utf-8"?>
-<w:ftr xmlns:wpc="http://schemas.microsoft.com/office/word/2010/wordprocessingCanvas" xmlns:mc="http://schemas.openxmlformats.org/markup-compatibility/2006" xmlns:o="urn:schemas-microsoft-com:office:office" xmlns:r="http://schemas.openxmlformats.org/officeDocument/2006/relationships" xmlns:m="http://schemas.openxmlformats.org/officeDocument/2006/math" xmlns:v="urn:schemas-microsoft-com:vml" xmlns:wp14="http://schemas.microsoft.com/office/word/2010/wordprocessingDrawing" xmlns:wp="http://schemas.openxmlformats.org/drawingml/2006/wordprocessingDrawing" xmlns:w10="urn:schemas-microsoft-com:office:word" xmlns:w="http://schemas.openxmlformats.org/wordprocessingml/2006/main" xmlns:w14="http://schemas.microsoft.com/office/word/2010/wordml" xmlns:w15="http://schemas.microsoft.com/office/word/2012/wordml" xmlns:wpg="http://schemas.microsoft.com/office/word/2010/wordprocessingGroup" xmlns:wpi="http://schemas.microsoft.com/office/word/2010/wordprocessingInk" xmlns:wne="http://schemas.microsoft.com/office/word/2006/wordml" xmlns:wps="http://schemas.microsoft.com/office/word/2010/wordprocessingShape" mc:Ignorable="w14 w15 wp14">
+<w:ftr xmlns:wpc="http://schemas.microsoft.com/office/word/2010/wordprocessingCanvas" xmlns:cx="http://schemas.microsoft.com/office/drawing/2014/chartex" xmlns:cx1="http://schemas.microsoft.com/office/drawing/2015/9/8/chartex" xmlns:cx2="http://schemas.microsoft.com/office/drawing/2015/10/21/chartex" xmlns:cx3="http://schemas.microsoft.com/office/drawing/2016/5/9/chartex" xmlns:cx4="http://schemas.microsoft.com/office/drawing/2016/5/10/chartex" xmlns:cx5="http://schemas.microsoft.com/office/drawing/2016/5/11/chartex" xmlns:cx6="http://schemas.microsoft.com/office/drawing/2016/5/12/chartex" xmlns:cx7="http://schemas.microsoft.com/office/drawing/2016/5/13/chartex" xmlns:cx8="http://schemas.microsoft.com/office/drawing/2016/5/14/chartex" xmlns:mc="http://schemas.openxmlformats.org/markup-compatibility/2006" xmlns:aink="http://schemas.microsoft.com/office/drawing/2016/ink" xmlns:am3d="http://schemas.microsoft.com/office/drawing/2017/model3d" xmlns:o="urn:schemas-microsoft-com:office:office" xmlns:r="http://schemas.openxmlformats.org/officeDocument/2006/relationships" xmlns:m="http://schemas.openxmlformats.org/officeDocument/2006/math" xmlns:v="urn:schemas-microsoft-com:vml" xmlns:wp14="http://schemas.microsoft.com/office/word/2010/wordprocessingDrawing" xmlns:wp="http://schemas.openxmlformats.org/drawingml/2006/wordprocessingDrawing" xmlns:w10="urn:schemas-microsoft-com:office:word" xmlns:w="http://schemas.openxmlformats.org/wordprocessingml/2006/main" xmlns:w14="http://schemas.microsoft.com/office/word/2010/wordml" xmlns:w15="http://schemas.microsoft.com/office/word/2012/wordml" xmlns:w16cid="http://schemas.microsoft.com/office/word/2016/wordml/cid" xmlns:w16se="http://schemas.microsoft.com/office/word/2015/wordml/symex" xmlns:wpg="http://schemas.microsoft.com/office/word/2010/wordprocessingGroup" xmlns:wpi="http://schemas.microsoft.com/office/word/2010/wordprocessingInk" xmlns:wne="http://schemas.microsoft.com/office/word/2006/wordml" xmlns:wps="http://schemas.microsoft.com/office/word/2010/wordprocessingShape" mc:Ignorable="w14 w15 w16se w16cid wp14">
   <w:sdt>
     <w:sdtPr>
       <w:id w:val="-1877845114"/>
@@ -6083,7 +6191,7 @@
 </file>
 
 <file path=word/footnotes.xml><?xml version="1.0" encoding="utf-8"?>
-<w:footnotes xmlns:wpc="http://schemas.microsoft.com/office/word/2010/wordprocessingCanvas" xmlns:mc="http://schemas.openxmlformats.org/markup-compatibility/2006" xmlns:o="urn:schemas-microsoft-com:office:office" xmlns:r="http://schemas.openxmlformats.org/officeDocument/2006/relationships" xmlns:m="http://schemas.openxmlformats.org/officeDocument/2006/math" xmlns:v="urn:schemas-microsoft-com:vml" xmlns:wp14="http://schemas.microsoft.com/office/word/2010/wordprocessingDrawing" xmlns:wp="http://schemas.openxmlformats.org/drawingml/2006/wordprocessingDrawing" xmlns:w10="urn:schemas-microsoft-com:office:word" xmlns:w="http://schemas.openxmlformats.org/wordprocessingml/2006/main" xmlns:w14="http://schemas.microsoft.com/office/word/2010/wordml" xmlns:w15="http://schemas.microsoft.com/office/word/2012/wordml" xmlns:wpg="http://schemas.microsoft.com/office/word/2010/wordprocessingGroup" xmlns:wpi="http://schemas.microsoft.com/office/word/2010/wordprocessingInk" xmlns:wne="http://schemas.microsoft.com/office/word/2006/wordml" xmlns:wps="http://schemas.microsoft.com/office/word/2010/wordprocessingShape" mc:Ignorable="w14 w15 wp14">
+<w:footnotes xmlns:wpc="http://schemas.microsoft.com/office/word/2010/wordprocessingCanvas" xmlns:cx="http://schemas.microsoft.com/office/drawing/2014/chartex" xmlns:cx1="http://schemas.microsoft.com/office/drawing/2015/9/8/chartex" xmlns:cx2="http://schemas.microsoft.com/office/drawing/2015/10/21/chartex" xmlns:cx3="http://schemas.microsoft.com/office/drawing/2016/5/9/chartex" xmlns:cx4="http://schemas.microsoft.com/office/drawing/2016/5/10/chartex" xmlns:cx5="http://schemas.microsoft.com/office/drawing/2016/5/11/chartex" xmlns:cx6="http://schemas.microsoft.com/office/drawing/2016/5/12/chartex" xmlns:cx7="http://schemas.microsoft.com/office/drawing/2016/5/13/chartex" xmlns:cx8="http://schemas.microsoft.com/office/drawing/2016/5/14/chartex" xmlns:mc="http://schemas.openxmlformats.org/markup-compatibility/2006" xmlns:aink="http://schemas.microsoft.com/office/drawing/2016/ink" xmlns:am3d="http://schemas.microsoft.com/office/drawing/2017/model3d" xmlns:o="urn:schemas-microsoft-com:office:office" xmlns:r="http://schemas.openxmlformats.org/officeDocument/2006/relationships" xmlns:m="http://schemas.openxmlformats.org/officeDocument/2006/math" xmlns:v="urn:schemas-microsoft-com:vml" xmlns:wp14="http://schemas.microsoft.com/office/word/2010/wordprocessingDrawing" xmlns:wp="http://schemas.openxmlformats.org/drawingml/2006/wordprocessingDrawing" xmlns:w10="urn:schemas-microsoft-com:office:word" xmlns:w="http://schemas.openxmlformats.org/wordprocessingml/2006/main" xmlns:w14="http://schemas.microsoft.com/office/word/2010/wordml" xmlns:w15="http://schemas.microsoft.com/office/word/2012/wordml" xmlns:w16cid="http://schemas.microsoft.com/office/word/2016/wordml/cid" xmlns:w16se="http://schemas.microsoft.com/office/word/2015/wordml/symex" xmlns:wpg="http://schemas.microsoft.com/office/word/2010/wordprocessingGroup" xmlns:wpi="http://schemas.microsoft.com/office/word/2010/wordprocessingInk" xmlns:wne="http://schemas.microsoft.com/office/word/2006/wordml" xmlns:wps="http://schemas.microsoft.com/office/word/2010/wordprocessingShape" mc:Ignorable="w14 w15 w16se w16cid wp14">
   <w:footnote w:type="separator" w:id="-1">
     <w:p>
       <w:pPr>
@@ -6108,7 +6216,7 @@
 </file>
 
 <file path=word/styles.xml><?xml version="1.0" encoding="utf-8"?>
-<w:styles xmlns:mc="http://schemas.openxmlformats.org/markup-compatibility/2006" xmlns:r="http://schemas.openxmlformats.org/officeDocument/2006/relationships" xmlns:w="http://schemas.openxmlformats.org/wordprocessingml/2006/main" xmlns:w14="http://schemas.microsoft.com/office/word/2010/wordml" xmlns:w15="http://schemas.microsoft.com/office/word/2012/wordml" mc:Ignorable="w14 w15">
+<w:styles xmlns:mc="http://schemas.openxmlformats.org/markup-compatibility/2006" xmlns:r="http://schemas.openxmlformats.org/officeDocument/2006/relationships" xmlns:w="http://schemas.openxmlformats.org/wordprocessingml/2006/main" xmlns:w14="http://schemas.microsoft.com/office/word/2010/wordml" xmlns:w15="http://schemas.microsoft.com/office/word/2012/wordml" xmlns:w16cid="http://schemas.microsoft.com/office/word/2016/wordml/cid" xmlns:w16se="http://schemas.microsoft.com/office/word/2015/wordml/symex" mc:Ignorable="w14 w15 w16se w16cid">
   <w:docDefaults>
     <w:rPrDefault>
       <w:rPr>
@@ -6124,7 +6232,7 @@
       </w:pPr>
     </w:pPrDefault>
   </w:docDefaults>
-  <w:latentStyles w:defLockedState="0" w:defUIPriority="99" w:defSemiHidden="0" w:defUnhideWhenUsed="0" w:defQFormat="0" w:count="371">
+  <w:latentStyles w:defLockedState="0" w:defUIPriority="99" w:defSemiHidden="0" w:defUnhideWhenUsed="0" w:defQFormat="0" w:count="375">
     <w:lsdException w:name="Normal" w:uiPriority="0" w:qFormat="1"/>
     <w:lsdException w:name="heading 1" w:uiPriority="9" w:qFormat="1"/>
     <w:lsdException w:name="heading 2" w:semiHidden="1" w:uiPriority="9" w:unhideWhenUsed="1" w:qFormat="1"/>
@@ -6496,6 +6604,10 @@
     <w:lsdException w:name="List Table 5 Dark Accent 6" w:uiPriority="50"/>
     <w:lsdException w:name="List Table 6 Colorful Accent 6" w:uiPriority="51"/>
     <w:lsdException w:name="List Table 7 Colorful Accent 6" w:uiPriority="52"/>
+    <w:lsdException w:name="Mention" w:semiHidden="1" w:unhideWhenUsed="1"/>
+    <w:lsdException w:name="Smart Hyperlink" w:semiHidden="1" w:unhideWhenUsed="1"/>
+    <w:lsdException w:name="Hashtag" w:semiHidden="1" w:unhideWhenUsed="1"/>
+    <w:lsdException w:name="Unresolved Mention" w:semiHidden="1" w:unhideWhenUsed="1"/>
   </w:latentStyles>
   <w:style w:type="paragraph" w:default="1" w:styleId="Standaard">
     <w:name w:val="Normal"/>
@@ -7247,7 +7359,7 @@
 </file>
 
 <file path=customXml/itemProps1.xml><?xml version="1.0" encoding="utf-8"?>
-<ds:datastoreItem xmlns:ds="http://schemas.openxmlformats.org/officeDocument/2006/customXml" ds:itemID="{708D9D40-2E7B-41B3-9FB1-A62E6FFC11D9}">
+<ds:datastoreItem xmlns:ds="http://schemas.openxmlformats.org/officeDocument/2006/customXml" ds:itemID="{CCC81EEB-D3C6-48BE-B3A2-822CE52C87B2}">
   <ds:schemaRefs>
     <ds:schemaRef ds:uri="http://schemas.openxmlformats.org/officeDocument/2006/bibliography"/>
   </ds:schemaRefs>

</xml_diff>